<commit_message>
presentation and report for lab04 done
</commit_message>
<xml_diff>
--- a/individual-project/lab01/report/report.docx
+++ b/individual-project/lab01/report/report.docx
@@ -7,7 +7,25 @@
         <w:pStyle w:val="Title"/>
       </w:pPr>
       <w:r>
-        <w:t xml:space="preserve">Индевидуальный проект. Этап №1</w:t>
+        <w:t xml:space="preserve">Индевидуальный</w:t>
+      </w:r>
+      <w:r>
+        <w:t xml:space="preserve"> </w:t>
+      </w:r>
+      <w:r>
+        <w:t xml:space="preserve">проект.</w:t>
+      </w:r>
+      <w:r>
+        <w:t xml:space="preserve"> </w:t>
+      </w:r>
+      <w:r>
+        <w:t xml:space="preserve">Этап</w:t>
+      </w:r>
+      <w:r>
+        <w:t xml:space="preserve"> </w:t>
+      </w:r>
+      <w:r>
+        <w:t xml:space="preserve">№1</w:t>
       </w:r>
     </w:p>
     <w:p>
@@ -23,7 +41,13 @@
         <w:pStyle w:val="Author"/>
       </w:pPr>
       <w:r>
-        <w:t xml:space="preserve">Гелдиев Ыхлас</w:t>
+        <w:t xml:space="preserve">Гелдиев</w:t>
+      </w:r>
+      <w:r>
+        <w:t xml:space="preserve"> </w:t>
+      </w:r>
+      <w:r>
+        <w:t xml:space="preserve">Ыхлас</w:t>
       </w:r>
     </w:p>
     <w:sdt>
@@ -52,58 +76,6 @@
         </w:p>
       </w:sdtContent>
     </w:sdt>
-    <w:sdt>
-      <w:sdtPr>
-        <w:docPartObj>
-          <w:docPartGallery w:val="List of Figures"/>
-          <w:docPartUnique/>
-        </w:docPartObj>
-      </w:sdtPr>
-      <w:sdtContent>
-        <w:p>
-          <w:pPr>
-            <w:pStyle w:val="TOCHeading"/>
-          </w:pPr>
-          <w:r>
-            <w:t xml:space="preserve">Список иллюстраций</w:t>
-          </w:r>
-        </w:p>
-        <w:p>
-          <w:r>
-            <w:fldChar w:fldCharType="begin" w:dirty="true"/>
-            <w:instrText xml:space="preserve">TOC \h \z \t "Image Caption" \c</w:instrText>
-            <w:fldChar w:fldCharType="separate"/>
-            <w:fldChar w:fldCharType="end"/>
-          </w:r>
-        </w:p>
-      </w:sdtContent>
-    </w:sdt>
-    <w:sdt>
-      <w:sdtPr>
-        <w:docPartObj>
-          <w:docPartGallery w:val="List of Tables"/>
-          <w:docPartUnique/>
-        </w:docPartObj>
-      </w:sdtPr>
-      <w:sdtContent>
-        <w:p>
-          <w:pPr>
-            <w:pStyle w:val="TOCHeading"/>
-          </w:pPr>
-          <w:r>
-            <w:t xml:space="preserve">Список таблиц</w:t>
-          </w:r>
-        </w:p>
-        <w:p>
-          <w:r>
-            <w:fldChar w:fldCharType="begin" w:dirty="true"/>
-            <w:instrText xml:space="preserve">TOC \h \z \t "Table Caption" \c</w:instrText>
-            <w:fldChar w:fldCharType="separate"/>
-            <w:fldChar w:fldCharType="end"/>
-          </w:r>
-        </w:p>
-      </w:sdtContent>
-    </w:sdt>
     <w:bookmarkStart w:id="20" w:name="цель-работы"/>
     <w:p>
       <w:pPr>
@@ -210,7 +182,7 @@
       </w:r>
     </w:p>
     <w:bookmarkEnd w:id="21"/>
-    <w:bookmarkStart w:id="46" w:name="X7db74fb97cb5895f15c5eefff7f832e89e9794f"/>
+    <w:bookmarkStart w:id="41" w:name="X7db74fb97cb5895f15c5eefff7f832e89e9794f"/>
     <w:p>
       <w:pPr>
         <w:pStyle w:val="Heading1"/>
@@ -228,7 +200,7 @@
         <w:t xml:space="preserve">Выполнение первого этапа индивидуального проекта</w:t>
       </w:r>
     </w:p>
-    <w:bookmarkStart w:id="26" w:name="Xc52020b33e3fe3ce5cd9e79fd78fcf4c2789e3c"/>
+    <w:bookmarkStart w:id="25" w:name="Xc52020b33e3fe3ce5cd9e79fd78fcf4c2789e3c"/>
     <w:p>
       <w:pPr>
         <w:pStyle w:val="Heading2"/>
@@ -254,7 +226,6 @@
         <w:t xml:space="preserve">Для выполнения нам нужен будет gh. Нужно его скачать и авторизоваться (рис. 1).</w:t>
       </w:r>
     </w:p>
-    <w:bookmarkStart w:id="25" w:name="fig:001"/>
     <w:p>
       <w:pPr>
         <w:pStyle w:val="CaptionedFigure"/>
@@ -264,7 +235,7 @@
           <wp:inline>
             <wp:extent cx="5334000" cy="1294660"/>
             <wp:effectExtent b="0" l="0" r="0" t="0"/>
-            <wp:docPr descr="Рис. 1: gh auth" title="" id="23" name="Picture"/>
+            <wp:docPr descr="gh auth" title="" id="23" name="Picture"/>
             <a:graphic>
               <a:graphicData uri="http://schemas.openxmlformats.org/drawingml/2006/picture">
                 <pic:pic>
@@ -321,8 +292,7 @@
       </w:r>
     </w:p>
     <w:bookmarkEnd w:id="25"/>
-    <w:bookmarkEnd w:id="26"/>
-    <w:bookmarkStart w:id="31" w:name="X2524967274c4a7b119eded7cfbe1e50a8549491"/>
+    <w:bookmarkStart w:id="29" w:name="X2524967274c4a7b119eded7cfbe1e50a8549491"/>
     <w:p>
       <w:pPr>
         <w:pStyle w:val="Heading2"/>
@@ -348,7 +318,6 @@
         <w:t xml:space="preserve">Мы можем использоапть шаблон темы сайта в качестве шаблона (tamplate) для нашего хостинга.</w:t>
       </w:r>
     </w:p>
-    <w:bookmarkStart w:id="30" w:name="fig:002"/>
     <w:p>
       <w:pPr>
         <w:pStyle w:val="CaptionedFigure"/>
@@ -358,18 +327,18 @@
           <wp:inline>
             <wp:extent cx="5334000" cy="418198"/>
             <wp:effectExtent b="0" l="0" r="0" t="0"/>
-            <wp:docPr descr="Рис. 2: gh repo create" title="" id="28" name="Picture"/>
+            <wp:docPr descr="gh repo create" title="" id="27" name="Picture"/>
             <a:graphic>
               <a:graphicData uri="http://schemas.openxmlformats.org/drawingml/2006/picture">
                 <pic:pic>
                   <pic:nvPicPr>
-                    <pic:cNvPr descr="image/gh_repo_create.png" id="29" name="Picture"/>
+                    <pic:cNvPr descr="image/gh_repo_create.png" id="28" name="Picture"/>
                     <pic:cNvPicPr>
                       <a:picLocks noChangeArrowheads="1" noChangeAspect="1"/>
                     </pic:cNvPicPr>
                   </pic:nvPicPr>
                   <pic:blipFill>
-                    <a:blip r:embed="rId27"/>
+                    <a:blip r:embed="rId26"/>
                     <a:stretch>
                       <a:fillRect/>
                     </a:stretch>
@@ -414,9 +383,8 @@
         <w:t xml:space="preserve">gh repo create</w:t>
       </w:r>
     </w:p>
-    <w:bookmarkEnd w:id="30"/>
-    <w:bookmarkEnd w:id="31"/>
-    <w:bookmarkStart w:id="36" w:name="установить-параметр-для-urls-сайта."/>
+    <w:bookmarkEnd w:id="29"/>
+    <w:bookmarkStart w:id="33" w:name="установить-параметр-для-urls-сайта."/>
     <w:p>
       <w:pPr>
         <w:pStyle w:val="Heading2"/>
@@ -448,7 +416,6 @@
         <w:t xml:space="preserve">.github.io то GitHub сам установит на него URL для доступа к этому сайти из интеренета</w:t>
       </w:r>
     </w:p>
-    <w:bookmarkStart w:id="35" w:name="fig:003"/>
     <w:p>
       <w:pPr>
         <w:pStyle w:val="CaptionedFigure"/>
@@ -458,18 +425,18 @@
           <wp:inline>
             <wp:extent cx="5334000" cy="315504"/>
             <wp:effectExtent b="0" l="0" r="0" t="0"/>
-            <wp:docPr descr="Рис. 3: gh repo rename" title="" id="33" name="Picture"/>
+            <wp:docPr descr="gh repo rename" title="" id="31" name="Picture"/>
             <a:graphic>
               <a:graphicData uri="http://schemas.openxmlformats.org/drawingml/2006/picture">
                 <pic:pic>
                   <pic:nvPicPr>
-                    <pic:cNvPr descr="image/gh_repo_rename.png" id="34" name="Picture"/>
+                    <pic:cNvPr descr="image/gh_repo_rename.png" id="32" name="Picture"/>
                     <pic:cNvPicPr>
                       <a:picLocks noChangeArrowheads="1" noChangeAspect="1"/>
                     </pic:cNvPicPr>
                   </pic:nvPicPr>
                   <pic:blipFill>
-                    <a:blip r:embed="rId32"/>
+                    <a:blip r:embed="rId30"/>
                     <a:stretch>
                       <a:fillRect/>
                     </a:stretch>
@@ -514,9 +481,8 @@
         <w:t xml:space="preserve">gh repo rename</w:t>
       </w:r>
     </w:p>
-    <w:bookmarkEnd w:id="35"/>
-    <w:bookmarkEnd w:id="36"/>
-    <w:bookmarkStart w:id="45" w:name="X313e84b545809ea4d8ab2fb003f97cfc877e17b"/>
+    <w:bookmarkEnd w:id="33"/>
+    <w:bookmarkStart w:id="40" w:name="X313e84b545809ea4d8ab2fb003f97cfc877e17b"/>
     <w:p>
       <w:pPr>
         <w:pStyle w:val="Heading2"/>
@@ -534,7 +500,6 @@
         <w:t xml:space="preserve">Разместить заготовку сайта на Github pages.</w:t>
       </w:r>
     </w:p>
-    <w:bookmarkStart w:id="40" w:name="fig:004"/>
     <w:p>
       <w:pPr>
         <w:pStyle w:val="CaptionedFigure"/>
@@ -544,18 +509,18 @@
           <wp:inline>
             <wp:extent cx="5334000" cy="3792730"/>
             <wp:effectExtent b="0" l="0" r="0" t="0"/>
-            <wp:docPr descr="Рис. 4: Зайдем на Githun pages" title="" id="38" name="Picture"/>
+            <wp:docPr descr="Зайдем на Githun pages" title="" id="35" name="Picture"/>
             <a:graphic>
               <a:graphicData uri="http://schemas.openxmlformats.org/drawingml/2006/picture">
                 <pic:pic>
                   <pic:nvPicPr>
-                    <pic:cNvPr descr="image/github_pages.png" id="39" name="Picture"/>
+                    <pic:cNvPr descr="image/github_pages.png" id="36" name="Picture"/>
                     <pic:cNvPicPr>
                       <a:picLocks noChangeArrowheads="1" noChangeAspect="1"/>
                     </pic:cNvPicPr>
                   </pic:nvPicPr>
                   <pic:blipFill>
-                    <a:blip r:embed="rId37"/>
+                    <a:blip r:embed="rId34"/>
                     <a:stretch>
                       <a:fillRect/>
                     </a:stretch>
@@ -590,7 +555,6 @@
         <w:t xml:space="preserve">Рис. 4: Зайдем на Githun pages</w:t>
       </w:r>
     </w:p>
-    <w:bookmarkEnd w:id="40"/>
     <w:p>
       <w:pPr>
         <w:pStyle w:val="BodyText"/>
@@ -599,7 +563,6 @@
         <w:t xml:space="preserve">Как мы видим наш сайт уже получил url и мы можем по нему перейти.</w:t>
       </w:r>
     </w:p>
-    <w:bookmarkStart w:id="44" w:name="fig:005"/>
     <w:p>
       <w:pPr>
         <w:pStyle w:val="CaptionedFigure"/>
@@ -609,18 +572,18 @@
           <wp:inline>
             <wp:extent cx="5334000" cy="2903393"/>
             <wp:effectExtent b="0" l="0" r="0" t="0"/>
-            <wp:docPr descr="Рис. 5: Наш сайт" title="" id="42" name="Picture"/>
+            <wp:docPr descr="Наш сайт" title="" id="38" name="Picture"/>
             <a:graphic>
               <a:graphicData uri="http://schemas.openxmlformats.org/drawingml/2006/picture">
                 <pic:pic>
                   <pic:nvPicPr>
-                    <pic:cNvPr descr="image/site_visit.png" id="43" name="Picture"/>
+                    <pic:cNvPr descr="image/site_visit.png" id="39" name="Picture"/>
                     <pic:cNvPicPr>
                       <a:picLocks noChangeArrowheads="1" noChangeAspect="1"/>
                     </pic:cNvPicPr>
                   </pic:nvPicPr>
                   <pic:blipFill>
-                    <a:blip r:embed="rId41"/>
+                    <a:blip r:embed="rId37"/>
                     <a:stretch>
                       <a:fillRect/>
                     </a:stretch>
@@ -655,10 +618,9 @@
         <w:t xml:space="preserve">Рис. 5: Наш сайт</w:t>
       </w:r>
     </w:p>
-    <w:bookmarkEnd w:id="44"/>
-    <w:bookmarkEnd w:id="45"/>
-    <w:bookmarkEnd w:id="46"/>
-    <w:bookmarkStart w:id="47" w:name="выводы"/>
+    <w:bookmarkEnd w:id="40"/>
+    <w:bookmarkEnd w:id="41"/>
+    <w:bookmarkStart w:id="42" w:name="выводы"/>
     <w:p>
       <w:pPr>
         <w:pStyle w:val="Heading1"/>
@@ -684,19 +646,7 @@
         <w:t xml:space="preserve">Я научился размещать на Github pages заготовки для персонального сайта.</w:t>
       </w:r>
     </w:p>
-    <w:bookmarkEnd w:id="47"/>
-    <w:bookmarkStart w:id="49" w:name="список-литературы"/>
-    <w:p>
-      <w:pPr>
-        <w:pStyle w:val="Heading1"/>
-      </w:pPr>
-      <w:r>
-        <w:t xml:space="preserve">Список литературы</w:t>
-      </w:r>
-    </w:p>
-    <w:bookmarkStart w:id="48" w:name="refs"/>
-    <w:bookmarkEnd w:id="48"/>
-    <w:bookmarkEnd w:id="49"/>
+    <w:bookmarkEnd w:id="42"/>
     <w:sectPr/>
   </w:body>
 </w:document>
@@ -735,7 +685,7 @@
       <w:lvlText w:val=" "/>
       <w:lvlJc w:val="left"/>
       <w:pPr>
-        <w:ind w:left="720" w:hanging="360"/>
+        <w:ind w:left="720" w:hanging="480"/>
       </w:pPr>
     </w:lvl>
     <w:lvl w:ilvl="1">
@@ -743,7 +693,7 @@
       <w:lvlText w:val=" "/>
       <w:lvlJc w:val="left"/>
       <w:pPr>
-        <w:ind w:left="1440" w:hanging="360"/>
+        <w:ind w:left="1440" w:hanging="480"/>
       </w:pPr>
     </w:lvl>
     <w:lvl w:ilvl="2">
@@ -751,7 +701,7 @@
       <w:lvlText w:val=" "/>
       <w:lvlJc w:val="left"/>
       <w:pPr>
-        <w:ind w:left="2160" w:hanging="360"/>
+        <w:ind w:left="2160" w:hanging="480"/>
       </w:pPr>
     </w:lvl>
     <w:lvl w:ilvl="3">
@@ -759,7 +709,7 @@
       <w:lvlText w:val=" "/>
       <w:lvlJc w:val="left"/>
       <w:pPr>
-        <w:ind w:left="2880" w:hanging="360"/>
+        <w:ind w:left="2880" w:hanging="480"/>
       </w:pPr>
     </w:lvl>
     <w:lvl w:ilvl="4">
@@ -767,7 +717,7 @@
       <w:lvlText w:val=" "/>
       <w:lvlJc w:val="left"/>
       <w:pPr>
-        <w:ind w:left="3600" w:hanging="360"/>
+        <w:ind w:left="3600" w:hanging="480"/>
       </w:pPr>
     </w:lvl>
     <w:lvl w:ilvl="5">
@@ -775,7 +725,7 @@
       <w:lvlText w:val=" "/>
       <w:lvlJc w:val="left"/>
       <w:pPr>
-        <w:ind w:left="4320" w:hanging="360"/>
+        <w:ind w:left="4320" w:hanging="480"/>
       </w:pPr>
     </w:lvl>
     <w:lvl w:ilvl="6">
@@ -783,7 +733,7 @@
       <w:lvlText w:val=" "/>
       <w:lvlJc w:val="left"/>
       <w:pPr>
-        <w:ind w:left="5040" w:hanging="360"/>
+        <w:ind w:left="5040" w:hanging="480"/>
       </w:pPr>
     </w:lvl>
     <w:lvl w:ilvl="7">
@@ -791,7 +741,7 @@
       <w:lvlText w:val=" "/>
       <w:lvlJc w:val="left"/>
       <w:pPr>
-        <w:ind w:left="5760" w:hanging="360"/>
+        <w:ind w:left="5760" w:hanging="480"/>
       </w:pPr>
     </w:lvl>
     <w:lvl w:ilvl="8">
@@ -799,7 +749,7 @@
       <w:lvlText w:val=" "/>
       <w:lvlJc w:val="left"/>
       <w:pPr>
-        <w:ind w:left="6480" w:hanging="360"/>
+        <w:ind w:left="6480" w:hanging="480"/>
       </w:pPr>
     </w:lvl>
   </w:abstractNum>
@@ -808,102 +758,75 @@
     <w:multiLevelType w:val="multilevel"/>
     <w:lvl w:ilvl="0">
       <w:numFmt w:val="bullet"/>
-      <w:lvlText w:val=""/>
+      <w:lvlText w:val="•"/>
       <w:lvlJc w:val="left"/>
       <w:pPr>
-        <w:ind w:left="720" w:hanging="360"/>
-      </w:pPr>
-      <w:rPr>
-        <w:rFonts w:ascii="Symbol" w:hAnsi="Symbol" w:cs="Symbol" w:hint="default"/>
-      </w:rPr>
+        <w:ind w:left="720" w:hanging="480"/>
+      </w:pPr>
     </w:lvl>
     <w:lvl w:ilvl="1">
       <w:numFmt w:val="bullet"/>
-      <w:lvlText w:val="o"/>
+      <w:lvlText w:val="–"/>
       <w:lvlJc w:val="left"/>
       <w:pPr>
-        <w:ind w:left="1440" w:hanging="360"/>
-      </w:pPr>
-      <w:rPr>
-        <w:rFonts w:ascii="Courier New" w:hAnsi="Courier New" w:cs="Courier New" w:hint="default"/>
-      </w:rPr>
+        <w:ind w:left="1440" w:hanging="480"/>
+      </w:pPr>
     </w:lvl>
     <w:lvl w:ilvl="2">
       <w:numFmt w:val="bullet"/>
-      <w:lvlText w:val=""/>
+      <w:lvlText w:val="•"/>
       <w:lvlJc w:val="left"/>
       <w:pPr>
-        <w:ind w:left="2160" w:hanging="360"/>
-      </w:pPr>
-      <w:rPr>
-        <w:rFonts w:ascii="Wingdings" w:hAnsi="Wingdings" w:cs="Wingdings" w:hint="default"/>
-      </w:rPr>
+        <w:ind w:left="2160" w:hanging="480"/>
+      </w:pPr>
     </w:lvl>
     <w:lvl w:ilvl="3">
       <w:numFmt w:val="bullet"/>
-      <w:lvlText w:val=""/>
+      <w:lvlText w:val="–"/>
       <w:lvlJc w:val="left"/>
       <w:pPr>
-        <w:ind w:left="2880" w:hanging="360"/>
-      </w:pPr>
-      <w:rPr>
-        <w:rFonts w:ascii="Symbol" w:hAnsi="Symbol" w:cs="Symbol" w:hint="default"/>
-      </w:rPr>
+        <w:ind w:left="2880" w:hanging="480"/>
+      </w:pPr>
     </w:lvl>
     <w:lvl w:ilvl="4">
       <w:numFmt w:val="bullet"/>
-      <w:lvlText w:val="o"/>
+      <w:lvlText w:val="•"/>
       <w:lvlJc w:val="left"/>
       <w:pPr>
-        <w:ind w:left="3600" w:hanging="360"/>
-      </w:pPr>
-      <w:rPr>
-        <w:rFonts w:ascii="Courier New" w:hAnsi="Courier New" w:cs="Courier New" w:hint="default"/>
-      </w:rPr>
+        <w:ind w:left="3600" w:hanging="480"/>
+      </w:pPr>
     </w:lvl>
     <w:lvl w:ilvl="5">
       <w:numFmt w:val="bullet"/>
-      <w:lvlText w:val=""/>
+      <w:lvlText w:val="–"/>
       <w:lvlJc w:val="left"/>
       <w:pPr>
-        <w:ind w:left="4320" w:hanging="360"/>
-      </w:pPr>
-      <w:rPr>
-        <w:rFonts w:ascii="Wingdings" w:hAnsi="Wingdings" w:cs="Wingdings" w:hint="default"/>
-      </w:rPr>
+        <w:ind w:left="4320" w:hanging="480"/>
+      </w:pPr>
     </w:lvl>
     <w:lvl w:ilvl="6">
       <w:numFmt w:val="bullet"/>
-      <w:lvlText w:val=""/>
+      <w:lvlText w:val="•"/>
       <w:lvlJc w:val="left"/>
       <w:pPr>
-        <w:ind w:left="5040" w:hanging="360"/>
-      </w:pPr>
-      <w:rPr>
-        <w:rFonts w:ascii="Symbol" w:hAnsi="Symbol" w:cs="Symbol" w:hint="default"/>
-      </w:rPr>
+        <w:ind w:left="5040" w:hanging="480"/>
+      </w:pPr>
     </w:lvl>
     <w:lvl w:ilvl="7">
       <w:numFmt w:val="bullet"/>
-      <w:lvlText w:val="o"/>
+      <w:lvlText w:val="–"/>
       <w:lvlJc w:val="left"/>
       <w:pPr>
-        <w:ind w:left="5760" w:hanging="360"/>
-      </w:pPr>
-      <w:rPr>
-        <w:rFonts w:ascii="Courier New" w:hAnsi="Courier New" w:cs="Courier New" w:hint="default"/>
-      </w:rPr>
+        <w:ind w:left="5760" w:hanging="480"/>
+      </w:pPr>
     </w:lvl>
     <w:lvl w:ilvl="8">
       <w:numFmt w:val="bullet"/>
-      <w:lvlText w:val=""/>
+      <w:lvlText w:val="•"/>
       <w:lvlJc w:val="left"/>
       <w:pPr>
-        <w:ind w:left="6480" w:hanging="360"/>
-      </w:pPr>
-      <w:rPr>
-        <w:rFonts w:ascii="Wingdings" w:hAnsi="Wingdings" w:cs="Wingdings" w:hint="default"/>
-      </w:rPr>
+        <w:ind w:left="6480" w:hanging="480"/>
+      </w:pPr>
     </w:lvl>
   </w:abstractNum>
   <w:num w:numId="1000">
@@ -964,69 +887,36 @@
     <w:name w:val="Title"/>
     <w:basedOn w:val="Normal"/>
     <w:next w:val="BodyText"/>
-    <w:link w:val="TitleChar"/>
-    <w:uiPriority w:val="10"/>
-    <w:qFormat/>
-    <w:rsid w:val="00A10FD9"/>
-    <w:pPr>
-      <w:spacing w:after="80" w:line="240" w:lineRule="auto"/>
-      <w:contextualSpacing/>
+    <w:qFormat/>
+    <w:pPr>
+      <w:keepNext/>
+      <w:keepLines/>
+      <w:spacing w:after="240" w:before="480"/>
       <w:jc w:val="center"/>
     </w:pPr>
     <w:rPr>
       <w:rFonts w:asciiTheme="majorHAnsi" w:cstheme="majorBidi" w:eastAsiaTheme="majorEastAsia" w:hAnsiTheme="majorHAnsi"/>
-      <w:spacing w:val="-10"/>
-      <w:kern w:val="28"/>
-      <w:sz w:val="56"/>
-      <w:szCs w:val="56"/>
-    </w:rPr>
-  </w:style>
-  <w:style w:customStyle="1" w:styleId="TitleChar" w:type="character">
-    <w:name w:val="Title Char"/>
-    <w:basedOn w:val="DefaultParagraphFont"/>
-    <w:link w:val="Title"/>
-    <w:uiPriority w:val="10"/>
-    <w:rsid w:val="00A10FD9"/>
-    <w:rPr>
-      <w:rFonts w:asciiTheme="majorHAnsi" w:cstheme="majorBidi" w:eastAsiaTheme="majorEastAsia" w:hAnsiTheme="majorHAnsi"/>
-      <w:spacing w:val="-10"/>
-      <w:kern w:val="28"/>
-      <w:sz w:val="56"/>
-      <w:szCs w:val="56"/>
+      <w:b/>
+      <w:bCs/>
+      <w:color w:themeColor="accent1" w:themeShade="B5" w:val="345A8A"/>
+      <w:sz w:val="36"/>
+      <w:szCs w:val="36"/>
     </w:rPr>
   </w:style>
   <w:style w:styleId="Subtitle" w:type="paragraph">
     <w:name w:val="Subtitle"/>
     <w:basedOn w:val="Title"/>
     <w:next w:val="BodyText"/>
-    <w:link w:val="SubtitleChar"/>
-    <w:uiPriority w:val="11"/>
-    <w:qFormat/>
-    <w:rsid w:val="00A10FD9"/>
-    <w:pPr>
-      <w:numPr>
-        <w:ilvl w:val="1"/>
-      </w:numPr>
-    </w:pPr>
-    <w:rPr>
-      <w:rFonts w:cstheme="majorBidi" w:eastAsiaTheme="majorEastAsia"/>
-      <w:spacing w:val="15"/>
-      <w:sz w:val="28"/>
-      <w:szCs w:val="28"/>
-    </w:rPr>
-  </w:style>
-  <w:style w:customStyle="1" w:styleId="SubtitleChar" w:type="character">
-    <w:name w:val="Subtitle Char"/>
-    <w:basedOn w:val="DefaultParagraphFont"/>
-    <w:link w:val="Subtitle"/>
-    <w:uiPriority w:val="11"/>
-    <w:rsid w:val="00A10FD9"/>
-    <w:rPr>
-      <w:rFonts w:cstheme="majorBidi" w:eastAsiaTheme="majorEastAsia"/>
-      <w:color w:themeColor="text1" w:themeTint="A6" w:val="595959"/>
-      <w:spacing w:val="15"/>
-      <w:sz w:val="28"/>
-      <w:szCs w:val="28"/>
+    <w:qFormat/>
+    <w:pPr>
+      <w:keepNext/>
+      <w:keepLines/>
+      <w:spacing w:after="240" w:before="240"/>
+      <w:jc w:val="center"/>
+    </w:pPr>
+    <w:rPr>
+      <w:sz w:val="30"/>
+      <w:szCs w:val="30"/>
     </w:rPr>
   </w:style>
   <w:style w:customStyle="1" w:styleId="Author" w:type="paragraph">
@@ -1062,6 +952,7 @@
     </w:pPr>
     <w:rPr>
       <w:b/>
+      <w:color w:val="345A8A"/>
       <w:sz w:val="20"/>
       <w:szCs w:val="20"/>
     </w:rPr>
@@ -1090,321 +981,191 @@
     <w:rPr/>
   </w:style>
   <w:style w:styleId="Heading1" w:type="paragraph">
-    <w:name w:val="heading 1"/>
+    <w:name w:val="Heading 1"/>
     <w:basedOn w:val="Normal"/>
     <w:next w:val="BodyText"/>
-    <w:link w:val="Heading1Char"/>
     <w:uiPriority w:val="9"/>
     <w:qFormat/>
-    <w:rsid w:val="00A10FD9"/>
     <w:pPr>
       <w:keepNext/>
       <w:keepLines/>
-      <w:spacing w:after="80" w:before="360"/>
+      <w:spacing w:after="0" w:before="480"/>
       <w:outlineLvl w:val="0"/>
     </w:pPr>
     <w:rPr>
       <w:rFonts w:asciiTheme="majorHAnsi" w:cstheme="majorBidi" w:eastAsiaTheme="majorEastAsia" w:hAnsiTheme="majorHAnsi"/>
-      <w:color w:themeColor="accent1" w:themeShade="BF" w:val="0F4761"/>
-      <w:sz w:val="40"/>
-      <w:szCs w:val="40"/>
+      <w:b/>
+      <w:bCs/>
+      <w:color w:themeColor="accent1" w:val="4F81BD"/>
+      <w:sz w:val="32"/>
+      <w:szCs w:val="32"/>
     </w:rPr>
   </w:style>
   <w:style w:styleId="Heading2" w:type="paragraph">
-    <w:name w:val="heading 2"/>
+    <w:name w:val="Heading 2"/>
     <w:basedOn w:val="Normal"/>
     <w:next w:val="BodyText"/>
-    <w:link w:val="Heading2Char"/>
     <w:uiPriority w:val="9"/>
-    <w:semiHidden/>
     <w:unhideWhenUsed/>
     <w:qFormat/>
-    <w:rsid w:val="00A10FD9"/>
     <w:pPr>
       <w:keepNext/>
       <w:keepLines/>
-      <w:spacing w:after="80" w:before="160"/>
+      <w:spacing w:after="0" w:before="200"/>
       <w:outlineLvl w:val="1"/>
     </w:pPr>
     <w:rPr>
       <w:rFonts w:asciiTheme="majorHAnsi" w:cstheme="majorBidi" w:eastAsiaTheme="majorEastAsia" w:hAnsiTheme="majorHAnsi"/>
-      <w:color w:themeColor="accent1" w:themeShade="BF" w:val="0F4761"/>
-      <w:sz w:val="32"/>
-      <w:szCs w:val="32"/>
+      <w:b/>
+      <w:bCs/>
+      <w:color w:themeColor="accent1" w:val="4F81BD"/>
+      <w:sz w:val="28"/>
+      <w:szCs w:val="28"/>
     </w:rPr>
   </w:style>
   <w:style w:styleId="Heading3" w:type="paragraph">
-    <w:name w:val="heading 3"/>
+    <w:name w:val="Heading 3"/>
     <w:basedOn w:val="Normal"/>
     <w:next w:val="BodyText"/>
-    <w:link w:val="Heading3Char"/>
     <w:uiPriority w:val="9"/>
-    <w:semiHidden/>
     <w:unhideWhenUsed/>
     <w:qFormat/>
-    <w:rsid w:val="00A10FD9"/>
     <w:pPr>
       <w:keepNext/>
       <w:keepLines/>
-      <w:spacing w:after="80" w:before="160"/>
+      <w:spacing w:after="0" w:before="200"/>
       <w:outlineLvl w:val="2"/>
     </w:pPr>
     <w:rPr>
-      <w:rFonts w:cstheme="majorBidi" w:eastAsiaTheme="majorEastAsia"/>
-      <w:color w:themeColor="accent1" w:themeShade="BF" w:val="0F4761"/>
-      <w:sz w:val="28"/>
-      <w:szCs w:val="28"/>
+      <w:rFonts w:asciiTheme="majorHAnsi" w:cstheme="majorBidi" w:eastAsiaTheme="majorEastAsia" w:hAnsiTheme="majorHAnsi"/>
+      <w:b/>
+      <w:bCs/>
+      <w:color w:themeColor="accent1" w:val="4F81BD"/>
+      <w:sz w:val="24"/>
+      <w:szCs w:val="24"/>
     </w:rPr>
   </w:style>
   <w:style w:styleId="Heading4" w:type="paragraph">
-    <w:name w:val="heading 4"/>
+    <w:name w:val="Heading 4"/>
     <w:basedOn w:val="Normal"/>
     <w:next w:val="BodyText"/>
-    <w:link w:val="Heading4Char"/>
     <w:uiPriority w:val="9"/>
-    <w:semiHidden/>
     <w:unhideWhenUsed/>
     <w:qFormat/>
-    <w:rsid w:val="00A10FD9"/>
     <w:pPr>
       <w:keepNext/>
       <w:keepLines/>
-      <w:spacing w:after="40" w:before="80"/>
+      <w:spacing w:after="0" w:before="200"/>
       <w:outlineLvl w:val="3"/>
     </w:pPr>
     <w:rPr>
-      <w:rFonts w:cstheme="majorBidi" w:eastAsiaTheme="majorEastAsia"/>
+      <w:rFonts w:asciiTheme="majorHAnsi" w:cstheme="majorBidi" w:eastAsiaTheme="majorEastAsia" w:hAnsiTheme="majorHAnsi"/>
+      <w:bCs/>
       <w:i/>
-      <w:iCs/>
-      <w:color w:themeColor="accent1" w:themeShade="BF" w:val="0F4761"/>
+      <w:color w:themeColor="accent1" w:val="4F81BD"/>
+      <w:sz w:val="24"/>
+      <w:szCs w:val="24"/>
     </w:rPr>
   </w:style>
   <w:style w:styleId="Heading5" w:type="paragraph">
-    <w:name w:val="heading 5"/>
+    <w:name w:val="Heading 5"/>
     <w:basedOn w:val="Normal"/>
     <w:next w:val="BodyText"/>
-    <w:link w:val="Heading5Char"/>
     <w:uiPriority w:val="9"/>
-    <w:semiHidden/>
     <w:unhideWhenUsed/>
     <w:qFormat/>
-    <w:rsid w:val="00A10FD9"/>
     <w:pPr>
       <w:keepNext/>
       <w:keepLines/>
-      <w:spacing w:after="40" w:before="80"/>
+      <w:spacing w:after="0" w:before="200"/>
       <w:outlineLvl w:val="4"/>
     </w:pPr>
     <w:rPr>
-      <w:rFonts w:cstheme="majorBidi" w:eastAsiaTheme="majorEastAsia"/>
-      <w:color w:themeColor="accent1" w:themeShade="BF" w:val="0F4761"/>
+      <w:rFonts w:asciiTheme="majorHAnsi" w:cstheme="majorBidi" w:eastAsiaTheme="majorEastAsia" w:hAnsiTheme="majorHAnsi"/>
+      <w:iCs/>
+      <w:color w:themeColor="accent1" w:val="4F81BD"/>
+      <w:sz w:val="24"/>
+      <w:szCs w:val="24"/>
     </w:rPr>
   </w:style>
   <w:style w:styleId="Heading6" w:type="paragraph">
-    <w:name w:val="heading 6"/>
+    <w:name w:val="Heading 6"/>
     <w:basedOn w:val="Normal"/>
     <w:next w:val="BodyText"/>
-    <w:link w:val="Heading6Char"/>
     <w:uiPriority w:val="9"/>
-    <w:semiHidden/>
     <w:unhideWhenUsed/>
     <w:qFormat/>
-    <w:rsid w:val="00A10FD9"/>
     <w:pPr>
       <w:keepNext/>
       <w:keepLines/>
-      <w:spacing w:after="0" w:before="40"/>
+      <w:spacing w:after="0" w:before="200"/>
       <w:outlineLvl w:val="5"/>
     </w:pPr>
     <w:rPr>
-      <w:rFonts w:cstheme="majorBidi" w:eastAsiaTheme="majorEastAsia"/>
-      <w:i/>
-      <w:iCs/>
-      <w:color w:themeColor="text1" w:themeTint="A6" w:val="595959"/>
+      <w:rFonts w:asciiTheme="majorHAnsi" w:cstheme="majorBidi" w:eastAsiaTheme="majorEastAsia" w:hAnsiTheme="majorHAnsi"/>
+      <w:color w:themeColor="accent1" w:val="4F81BD"/>
+      <w:sz w:val="24"/>
+      <w:szCs w:val="24"/>
     </w:rPr>
   </w:style>
   <w:style w:styleId="Heading7" w:type="paragraph">
-    <w:name w:val="heading 7"/>
+    <w:name w:val="Heading 7"/>
     <w:basedOn w:val="Normal"/>
     <w:next w:val="BodyText"/>
-    <w:link w:val="Heading7Char"/>
     <w:uiPriority w:val="9"/>
-    <w:semiHidden/>
     <w:unhideWhenUsed/>
     <w:qFormat/>
-    <w:rsid w:val="00A10FD9"/>
     <w:pPr>
       <w:keepNext/>
       <w:keepLines/>
-      <w:spacing w:after="0" w:before="40"/>
+      <w:spacing w:after="0" w:before="200"/>
       <w:outlineLvl w:val="6"/>
     </w:pPr>
     <w:rPr>
-      <w:rFonts w:cstheme="majorBidi" w:eastAsiaTheme="majorEastAsia"/>
-      <w:color w:themeColor="text1" w:themeTint="A6" w:val="595959"/>
+      <w:rFonts w:asciiTheme="majorHAnsi" w:cstheme="majorBidi" w:eastAsiaTheme="majorEastAsia" w:hAnsiTheme="majorHAnsi"/>
+      <w:color w:themeColor="accent1" w:val="4F81BD"/>
+      <w:sz w:val="24"/>
+      <w:szCs w:val="24"/>
     </w:rPr>
   </w:style>
   <w:style w:styleId="Heading8" w:type="paragraph">
-    <w:name w:val="heading 8"/>
+    <w:name w:val="Heading 8"/>
     <w:basedOn w:val="Normal"/>
     <w:next w:val="BodyText"/>
-    <w:link w:val="Heading8Char"/>
     <w:uiPriority w:val="9"/>
-    <w:semiHidden/>
     <w:unhideWhenUsed/>
     <w:qFormat/>
-    <w:rsid w:val="00A10FD9"/>
     <w:pPr>
       <w:keepNext/>
       <w:keepLines/>
-      <w:spacing w:after="0"/>
+      <w:spacing w:after="0" w:before="200"/>
       <w:outlineLvl w:val="7"/>
     </w:pPr>
     <w:rPr>
-      <w:rFonts w:cstheme="majorBidi" w:eastAsiaTheme="majorEastAsia"/>
-      <w:i/>
-      <w:iCs/>
-      <w:color w:themeColor="text1" w:themeTint="D8" w:val="272727"/>
+      <w:rFonts w:asciiTheme="majorHAnsi" w:cstheme="majorBidi" w:eastAsiaTheme="majorEastAsia" w:hAnsiTheme="majorHAnsi"/>
+      <w:color w:themeColor="accent1" w:val="4F81BD"/>
+      <w:sz w:val="24"/>
+      <w:szCs w:val="24"/>
     </w:rPr>
   </w:style>
   <w:style w:styleId="Heading9" w:type="paragraph">
-    <w:name w:val="heading 9"/>
+    <w:name w:val="Heading 9"/>
     <w:basedOn w:val="Normal"/>
     <w:next w:val="BodyText"/>
-    <w:link w:val="Heading9Char"/>
     <w:uiPriority w:val="9"/>
-    <w:semiHidden/>
     <w:unhideWhenUsed/>
     <w:qFormat/>
-    <w:rsid w:val="00A10FD9"/>
     <w:pPr>
       <w:keepNext/>
       <w:keepLines/>
-      <w:spacing w:after="0"/>
+      <w:spacing w:after="0" w:before="200"/>
       <w:outlineLvl w:val="8"/>
     </w:pPr>
     <w:rPr>
-      <w:rFonts w:cstheme="majorBidi" w:eastAsiaTheme="majorEastAsia"/>
-      <w:color w:themeColor="text1" w:themeTint="D8" w:val="272727"/>
-    </w:rPr>
-  </w:style>
-  <w:style w:customStyle="1" w:styleId="Heading1Char" w:type="character">
-    <w:name w:val="Heading 1 Char"/>
-    <w:basedOn w:val="DefaultParagraphFont"/>
-    <w:link w:val="Heading1"/>
-    <w:uiPriority w:val="9"/>
-    <w:rsid w:val="00A10FD9"/>
-    <w:rPr>
       <w:rFonts w:asciiTheme="majorHAnsi" w:cstheme="majorBidi" w:eastAsiaTheme="majorEastAsia" w:hAnsiTheme="majorHAnsi"/>
-      <w:color w:themeColor="accent1" w:themeShade="BF" w:val="0F4761"/>
-      <w:sz w:val="40"/>
-      <w:szCs w:val="40"/>
-    </w:rPr>
-  </w:style>
-  <w:style w:customStyle="1" w:styleId="Heading2Char" w:type="character">
-    <w:name w:val="Heading 2 Char"/>
-    <w:basedOn w:val="DefaultParagraphFont"/>
-    <w:link w:val="Heading2"/>
-    <w:uiPriority w:val="9"/>
-    <w:semiHidden/>
-    <w:rsid w:val="00A10FD9"/>
-    <w:rPr>
-      <w:rFonts w:asciiTheme="majorHAnsi" w:cstheme="majorBidi" w:eastAsiaTheme="majorEastAsia" w:hAnsiTheme="majorHAnsi"/>
-      <w:color w:themeColor="accent1" w:themeShade="BF" w:val="0F4761"/>
-      <w:sz w:val="32"/>
-      <w:szCs w:val="32"/>
-    </w:rPr>
-  </w:style>
-  <w:style w:customStyle="1" w:styleId="Heading3Char" w:type="character">
-    <w:name w:val="Heading 3 Char"/>
-    <w:basedOn w:val="DefaultParagraphFont"/>
-    <w:link w:val="Heading3"/>
-    <w:uiPriority w:val="9"/>
-    <w:semiHidden/>
-    <w:rsid w:val="00A10FD9"/>
-    <w:rPr>
-      <w:rFonts w:cstheme="majorBidi" w:eastAsiaTheme="majorEastAsia"/>
-      <w:color w:themeColor="accent1" w:themeShade="BF" w:val="0F4761"/>
-      <w:sz w:val="28"/>
-      <w:szCs w:val="28"/>
-    </w:rPr>
-  </w:style>
-  <w:style w:customStyle="1" w:styleId="Heading4Char" w:type="character">
-    <w:name w:val="Heading 4 Char"/>
-    <w:basedOn w:val="DefaultParagraphFont"/>
-    <w:link w:val="Heading4"/>
-    <w:uiPriority w:val="9"/>
-    <w:semiHidden/>
-    <w:rsid w:val="00A10FD9"/>
-    <w:rPr>
-      <w:rFonts w:cstheme="majorBidi" w:eastAsiaTheme="majorEastAsia"/>
-      <w:i/>
-      <w:iCs/>
-      <w:color w:themeColor="accent1" w:themeShade="BF" w:val="0F4761"/>
-    </w:rPr>
-  </w:style>
-  <w:style w:customStyle="1" w:styleId="Heading5Char" w:type="character">
-    <w:name w:val="Heading 5 Char"/>
-    <w:basedOn w:val="DefaultParagraphFont"/>
-    <w:link w:val="Heading5"/>
-    <w:uiPriority w:val="9"/>
-    <w:semiHidden/>
-    <w:rsid w:val="00A10FD9"/>
-    <w:rPr>
-      <w:rFonts w:cstheme="majorBidi" w:eastAsiaTheme="majorEastAsia"/>
-      <w:color w:themeColor="accent1" w:themeShade="BF" w:val="0F4761"/>
-    </w:rPr>
-  </w:style>
-  <w:style w:customStyle="1" w:styleId="Heading6Char" w:type="character">
-    <w:name w:val="Heading 6 Char"/>
-    <w:basedOn w:val="DefaultParagraphFont"/>
-    <w:link w:val="Heading6"/>
-    <w:uiPriority w:val="9"/>
-    <w:semiHidden/>
-    <w:rsid w:val="00A10FD9"/>
-    <w:rPr>
-      <w:rFonts w:cstheme="majorBidi" w:eastAsiaTheme="majorEastAsia"/>
-      <w:i/>
-      <w:iCs/>
-      <w:color w:themeColor="text1" w:themeTint="A6" w:val="595959"/>
-    </w:rPr>
-  </w:style>
-  <w:style w:customStyle="1" w:styleId="Heading7Char" w:type="character">
-    <w:name w:val="Heading 7 Char"/>
-    <w:basedOn w:val="DefaultParagraphFont"/>
-    <w:link w:val="Heading7"/>
-    <w:uiPriority w:val="9"/>
-    <w:semiHidden/>
-    <w:rsid w:val="00A10FD9"/>
-    <w:rPr>
-      <w:rFonts w:cstheme="majorBidi" w:eastAsiaTheme="majorEastAsia"/>
-      <w:color w:themeColor="text1" w:themeTint="A6" w:val="595959"/>
-    </w:rPr>
-  </w:style>
-  <w:style w:customStyle="1" w:styleId="Heading8Char" w:type="character">
-    <w:name w:val="Heading 8 Char"/>
-    <w:basedOn w:val="DefaultParagraphFont"/>
-    <w:link w:val="Heading8"/>
-    <w:uiPriority w:val="9"/>
-    <w:semiHidden/>
-    <w:rsid w:val="00A10FD9"/>
-    <w:rPr>
-      <w:rFonts w:cstheme="majorBidi" w:eastAsiaTheme="majorEastAsia"/>
-      <w:i/>
-      <w:iCs/>
-      <w:color w:themeColor="text1" w:themeTint="D8" w:val="272727"/>
-    </w:rPr>
-  </w:style>
-  <w:style w:customStyle="1" w:styleId="Heading9Char" w:type="character">
-    <w:name w:val="Heading 9 Char"/>
-    <w:basedOn w:val="DefaultParagraphFont"/>
-    <w:link w:val="Heading9"/>
-    <w:uiPriority w:val="9"/>
-    <w:semiHidden/>
-    <w:rsid w:val="00A10FD9"/>
-    <w:rPr>
-      <w:rFonts w:cstheme="majorBidi" w:eastAsiaTheme="majorEastAsia"/>
-      <w:color w:themeColor="text1" w:themeTint="D8" w:val="272727"/>
+      <w:color w:themeColor="accent1" w:val="4F81BD"/>
+      <w:sz w:val="24"/>
+      <w:szCs w:val="24"/>
     </w:rPr>
   </w:style>
   <w:style w:styleId="BlockText" w:type="paragraph">
@@ -1429,8 +1190,8 @@
   </w:style>
   <w:style w:styleId="FootnoteBlockText" w:type="paragraph">
     <w:name w:val="Footnote Block Text"/>
-    <w:basedOn w:val="FootnoteText"/>
-    <w:next w:val="FootnoteText"/>
+    <w:basedOn w:val="Footnote Text"/>
+    <w:next w:val="Footnote Text"/>
     <w:uiPriority w:val="9"/>
     <w:unhideWhenUsed/>
     <w:qFormat/>
@@ -1822,44 +1583,44 @@
         <a:sysClr val="window" lastClr="FFFFFF"/>
       </a:lt1>
       <a:dk2>
-        <a:srgbClr val="0E2841"/>
+        <a:srgbClr val="1F497D"/>
       </a:dk2>
       <a:lt2>
-        <a:srgbClr val="E8E8E8"/>
+        <a:srgbClr val="EEECE1"/>
       </a:lt2>
       <a:accent1>
-        <a:srgbClr val="156082"/>
+        <a:srgbClr val="4F81BD"/>
       </a:accent1>
       <a:accent2>
-        <a:srgbClr val="E97132"/>
+        <a:srgbClr val="C0504D"/>
       </a:accent2>
       <a:accent3>
-        <a:srgbClr val="196B24"/>
+        <a:srgbClr val="9BBB59"/>
       </a:accent3>
       <a:accent4>
-        <a:srgbClr val="0F9ED5"/>
+        <a:srgbClr val="8064A2"/>
       </a:accent4>
       <a:accent5>
-        <a:srgbClr val="A02B93"/>
+        <a:srgbClr val="4BACC6"/>
       </a:accent5>
       <a:accent6>
-        <a:srgbClr val="4EA72E"/>
+        <a:srgbClr val="F79646"/>
       </a:accent6>
       <a:hlink>
-        <a:srgbClr val="467886"/>
+        <a:srgbClr val="0000FF"/>
       </a:hlink>
       <a:folHlink>
-        <a:srgbClr val="96607D"/>
+        <a:srgbClr val="800080"/>
       </a:folHlink>
     </a:clrScheme>
     <a:fontScheme name="Office">
       <a:majorFont>
-        <a:latin typeface="Aptos Display" panose="02110004020202020204"/>
+        <a:latin typeface="Calibri"/>
         <a:ea typeface=""/>
         <a:cs typeface=""/>
-        <a:font script="Jpan" typeface="游ゴシック Light"/>
+        <a:font script="Jpan" typeface="ＭＳ ゴシック"/>
         <a:font script="Hang" typeface="맑은 고딕"/>
-        <a:font script="Hans" typeface="等线 Light"/>
+        <a:font script="Hans" typeface="宋体"/>
         <a:font script="Hant" typeface="新細明體"/>
         <a:font script="Arab" typeface="Times New Roman"/>
         <a:font script="Hebr" typeface="Times New Roman"/>
@@ -1886,32 +1647,14 @@
         <a:font script="Mong" typeface="Mongolian Baiti"/>
         <a:font script="Viet" typeface="Times New Roman"/>
         <a:font script="Uigh" typeface="Microsoft Uighur"/>
-        <a:font script="Geor" typeface="Sylfaen"/>
-        <a:font script="Armn" typeface="Arial"/>
-        <a:font script="Bugi" typeface="Leelawadee UI"/>
-        <a:font script="Bopo" typeface="Microsoft JhengHei"/>
-        <a:font script="Java" typeface="Javanese Text"/>
-        <a:font script="Lisu" typeface="Segoe UI"/>
-        <a:font script="Mymr" typeface="Myanmar Text"/>
-        <a:font script="Nkoo" typeface="Ebrima"/>
-        <a:font script="Olck" typeface="Nirmala UI"/>
-        <a:font script="Osma" typeface="Ebrima"/>
-        <a:font script="Phag" typeface="Phagspa"/>
-        <a:font script="Syrn" typeface="Estrangelo Edessa"/>
-        <a:font script="Syrj" typeface="Estrangelo Edessa"/>
-        <a:font script="Syre" typeface="Estrangelo Edessa"/>
-        <a:font script="Sora" typeface="Nirmala UI"/>
-        <a:font script="Tale" typeface="Microsoft Tai Le"/>
-        <a:font script="Talu" typeface="Microsoft New Tai Lue"/>
-        <a:font script="Tfng" typeface="Ebrima"/>
       </a:majorFont>
       <a:minorFont>
-        <a:latin typeface="Aptos" panose="02110004020202020204"/>
+        <a:latin typeface="Cambria"/>
         <a:ea typeface=""/>
         <a:cs typeface=""/>
-        <a:font script="Jpan" typeface="游明朝"/>
+        <a:font script="Jpan" typeface="ＭＳ 明朝"/>
         <a:font script="Hang" typeface="맑은 고딕"/>
-        <a:font script="Hans" typeface="等线"/>
+        <a:font script="Hans" typeface="宋体"/>
         <a:font script="Hant" typeface="新細明體"/>
         <a:font script="Arab" typeface="Arial"/>
         <a:font script="Hebr" typeface="Arial"/>
@@ -1938,24 +1681,6 @@
         <a:font script="Mong" typeface="Mongolian Baiti"/>
         <a:font script="Viet" typeface="Arial"/>
         <a:font script="Uigh" typeface="Microsoft Uighur"/>
-        <a:font script="Geor" typeface="Sylfaen"/>
-        <a:font script="Armn" typeface="Arial"/>
-        <a:font script="Bugi" typeface="Leelawadee UI"/>
-        <a:font script="Bopo" typeface="Microsoft JhengHei"/>
-        <a:font script="Java" typeface="Javanese Text"/>
-        <a:font script="Lisu" typeface="Segoe UI"/>
-        <a:font script="Mymr" typeface="Myanmar Text"/>
-        <a:font script="Nkoo" typeface="Ebrima"/>
-        <a:font script="Olck" typeface="Nirmala UI"/>
-        <a:font script="Osma" typeface="Ebrima"/>
-        <a:font script="Phag" typeface="Phagspa"/>
-        <a:font script="Syrn" typeface="Estrangelo Edessa"/>
-        <a:font script="Syrj" typeface="Estrangelo Edessa"/>
-        <a:font script="Syre" typeface="Estrangelo Edessa"/>
-        <a:font script="Sora" typeface="Nirmala UI"/>
-        <a:font script="Tale" typeface="Microsoft Tai Le"/>
-        <a:font script="Talu" typeface="Microsoft New Tai Lue"/>
-        <a:font script="Tfng" typeface="Ebrima"/>
       </a:minorFont>
     </a:fontScheme>
     <a:fmtScheme name="Office">
@@ -1967,141 +1692,200 @@
           <a:gsLst>
             <a:gs pos="0">
               <a:schemeClr val="phClr">
-                <a:lumMod val="110000"/>
-                <a:satMod val="105000"/>
-                <a:tint val="67000"/>
+                <a:tint val="50000"/>
+                <a:satMod val="300000"/>
               </a:schemeClr>
             </a:gs>
-            <a:gs pos="50000">
+            <a:gs pos="35000">
               <a:schemeClr val="phClr">
-                <a:lumMod val="105000"/>
-                <a:satMod val="103000"/>
-                <a:tint val="73000"/>
+                <a:tint val="37000"/>
+                <a:satMod val="300000"/>
               </a:schemeClr>
             </a:gs>
             <a:gs pos="100000">
               <a:schemeClr val="phClr">
-                <a:lumMod val="105000"/>
-                <a:satMod val="109000"/>
-                <a:tint val="81000"/>
+                <a:tint val="15000"/>
+                <a:satMod val="350000"/>
               </a:schemeClr>
             </a:gs>
           </a:gsLst>
-          <a:lin ang="5400000" scaled="0"/>
+          <a:lin ang="16200000" scaled="1"/>
         </a:gradFill>
         <a:gradFill rotWithShape="1">
           <a:gsLst>
             <a:gs pos="0">
               <a:schemeClr val="phClr">
-                <a:satMod val="103000"/>
-                <a:lumMod val="102000"/>
-                <a:tint val="94000"/>
-              </a:schemeClr>
-            </a:gs>
-            <a:gs pos="50000">
-              <a:schemeClr val="phClr">
-                <a:satMod val="110000"/>
-                <a:lumMod val="100000"/>
+                <a:tint val="100000"/>
                 <a:shade val="100000"/>
+                <a:satMod val="130000"/>
               </a:schemeClr>
             </a:gs>
             <a:gs pos="100000">
               <a:schemeClr val="phClr">
-                <a:lumMod val="99000"/>
-                <a:satMod val="120000"/>
-                <a:shade val="78000"/>
+                <a:tint val="50000"/>
+                <a:shade val="100000"/>
+                <a:satMod val="350000"/>
               </a:schemeClr>
             </a:gs>
           </a:gsLst>
-          <a:lin ang="5400000" scaled="0"/>
+          <a:lin ang="16200000" scaled="0"/>
         </a:gradFill>
       </a:fillStyleLst>
       <a:lnStyleLst>
-        <a:ln w="6350" cap="flat" cmpd="sng" algn="ctr">
+        <a:ln w="9525" cap="flat" cmpd="sng" algn="ctr">
+          <a:solidFill>
+            <a:schemeClr val="phClr">
+              <a:shade val="95000"/>
+              <a:satMod val="105000"/>
+            </a:schemeClr>
+          </a:solidFill>
+          <a:prstDash val="solid"/>
+        </a:ln>
+        <a:ln w="25400" cap="flat" cmpd="sng" algn="ctr">
           <a:solidFill>
             <a:schemeClr val="phClr"/>
           </a:solidFill>
           <a:prstDash val="solid"/>
-          <a:miter lim="800000"/>
         </a:ln>
-        <a:ln w="12700" cap="flat" cmpd="sng" algn="ctr">
+        <a:ln w="38100" cap="flat" cmpd="sng" algn="ctr">
           <a:solidFill>
             <a:schemeClr val="phClr"/>
           </a:solidFill>
           <a:prstDash val="solid"/>
-          <a:miter lim="800000"/>
-        </a:ln>
-        <a:ln w="19050" cap="flat" cmpd="sng" algn="ctr">
-          <a:solidFill>
-            <a:schemeClr val="phClr"/>
-          </a:solidFill>
-          <a:prstDash val="solid"/>
-          <a:miter lim="800000"/>
         </a:ln>
       </a:lnStyleLst>
       <a:effectStyleLst>
         <a:effectStyle>
-          <a:effectLst/>
-        </a:effectStyle>
-        <a:effectStyle>
-          <a:effectLst/>
+          <a:effectLst>
+            <a:outerShdw blurRad="40000" dist="20000" dir="5400000" rotWithShape="0">
+              <a:srgbClr val="000000">
+                <a:alpha val="38000"/>
+              </a:srgbClr>
+            </a:outerShdw>
+          </a:effectLst>
         </a:effectStyle>
         <a:effectStyle>
           <a:effectLst>
-            <a:outerShdw blurRad="57150" dist="19050" dir="5400000" algn="ctr" rotWithShape="0">
+            <a:outerShdw blurRad="40000" dist="23000" dir="5400000" rotWithShape="0">
               <a:srgbClr val="000000">
-                <a:alpha val="63000"/>
+                <a:alpha val="35000"/>
               </a:srgbClr>
             </a:outerShdw>
           </a:effectLst>
+        </a:effectStyle>
+        <a:effectStyle>
+          <a:effectLst>
+            <a:outerShdw blurRad="40000" dist="23000" dir="5400000" rotWithShape="0">
+              <a:srgbClr val="000000">
+                <a:alpha val="35000"/>
+              </a:srgbClr>
+            </a:outerShdw>
+          </a:effectLst>
+          <a:scene3d>
+            <a:camera prst="orthographicFront">
+              <a:rot lat="0" lon="0" rev="0"/>
+            </a:camera>
+            <a:lightRig rig="threePt" dir="t">
+              <a:rot lat="0" lon="0" rev="1200000"/>
+            </a:lightRig>
+          </a:scene3d>
+          <a:sp3d>
+            <a:bevelT w="63500" h="25400"/>
+          </a:sp3d>
         </a:effectStyle>
       </a:effectStyleLst>
       <a:bgFillStyleLst>
         <a:solidFill>
           <a:schemeClr val="phClr"/>
         </a:solidFill>
-        <a:solidFill>
-          <a:schemeClr val="phClr">
-            <a:tint val="95000"/>
-            <a:satMod val="170000"/>
-          </a:schemeClr>
-        </a:solidFill>
         <a:gradFill rotWithShape="1">
           <a:gsLst>
             <a:gs pos="0">
               <a:schemeClr val="phClr">
-                <a:tint val="93000"/>
-                <a:satMod val="150000"/>
-                <a:shade val="98000"/>
-                <a:lumMod val="102000"/>
+                <a:tint val="40000"/>
+                <a:satMod val="350000"/>
               </a:schemeClr>
             </a:gs>
-            <a:gs pos="50000">
+            <a:gs pos="40000">
               <a:schemeClr val="phClr">
-                <a:tint val="98000"/>
-                <a:satMod val="130000"/>
-                <a:shade val="90000"/>
-                <a:lumMod val="103000"/>
+                <a:tint val="45000"/>
+                <a:shade val="99000"/>
+                <a:satMod val="350000"/>
               </a:schemeClr>
             </a:gs>
             <a:gs pos="100000">
               <a:schemeClr val="phClr">
-                <a:shade val="63000"/>
-                <a:satMod val="120000"/>
+                <a:shade val="20000"/>
+                <a:satMod val="255000"/>
               </a:schemeClr>
             </a:gs>
           </a:gsLst>
-          <a:lin ang="5400000" scaled="0"/>
+          <a:path path="circle">
+            <a:fillToRect l="50000" t="-80000" r="50000" b="180000"/>
+          </a:path>
+        </a:gradFill>
+        <a:gradFill rotWithShape="1">
+          <a:gsLst>
+            <a:gs pos="0">
+              <a:schemeClr val="phClr">
+                <a:tint val="80000"/>
+                <a:satMod val="300000"/>
+              </a:schemeClr>
+            </a:gs>
+            <a:gs pos="100000">
+              <a:schemeClr val="phClr">
+                <a:shade val="30000"/>
+                <a:satMod val="200000"/>
+              </a:schemeClr>
+            </a:gs>
+          </a:gsLst>
+          <a:path path="circle">
+            <a:fillToRect l="50000" t="50000" r="50000" b="50000"/>
+          </a:path>
         </a:gradFill>
       </a:bgFillStyleLst>
     </a:fmtScheme>
   </a:themeElements>
-  <a:objectDefaults/>
+  <a:objectDefaults>
+    <a:spDef>
+      <a:spPr/>
+      <a:bodyPr/>
+      <a:lstStyle/>
+      <a:style>
+        <a:lnRef idx="1">
+          <a:schemeClr val="accent1"/>
+        </a:lnRef>
+        <a:fillRef idx="3">
+          <a:schemeClr val="accent1"/>
+        </a:fillRef>
+        <a:effectRef idx="2">
+          <a:schemeClr val="accent1"/>
+        </a:effectRef>
+        <a:fontRef idx="minor">
+          <a:schemeClr val="lt1"/>
+        </a:fontRef>
+      </a:style>
+    </a:spDef>
+    <a:lnDef>
+      <a:spPr/>
+      <a:bodyPr/>
+      <a:lstStyle/>
+      <a:style>
+        <a:lnRef idx="2">
+          <a:schemeClr val="accent1"/>
+        </a:lnRef>
+        <a:fillRef idx="0">
+          <a:schemeClr val="accent1"/>
+        </a:fillRef>
+        <a:effectRef idx="1">
+          <a:schemeClr val="accent1"/>
+        </a:effectRef>
+        <a:fontRef idx="minor">
+          <a:schemeClr val="tx1"/>
+        </a:fontRef>
+      </a:style>
+    </a:lnDef>
+  </a:objectDefaults>
   <a:extraClrSchemeLst/>
-  <a:extLst>
-    <a:ext uri="{05A4C25C-085E-4340-85A3-A5531E510DB2}">
-      <thm15:themeFamily xmlns:thm15="http://schemas.microsoft.com/office/thememl/2012/main" name="Office Theme" id="{2E142A2C-CD16-42D6-873A-C26D2A0506FA}" vid="{1BDDFF52-6CD6-40A5-AB3C-68EB2F1E4D0A}"/>
-    </a:ext>
-  </a:extLst>
 </a:theme>
 </file>
</xml_diff>